<commit_message>
Updated market research for puzzle game
</commit_message>
<xml_diff>
--- a/Research and Resources/Ideas/Co-Op Puzzle Idea/Puzzle Game - Market Research.docx
+++ b/Research and Resources/Ideas/Co-Op Puzzle Idea/Puzzle Game - Market Research.docx
@@ -269,6 +269,34 @@
     <w:p>
       <w:pPr>
         <w:numPr>
+          <w:ilvl w:val="1"/>
+          <w:numId w:val="1"/>
+        </w:numPr>
+        <w:ind w:left="1440" w:hanging="360"/>
+        <w:rPr>
+          <w:u w:val="none"/>
+        </w:rPr>
+      </w:pPr>
+      <w:r>
+        <w:rPr>
+          <w:u w:val="none"/>
+          <w:lang w:val="en-GB"/>
+        </w:rPr>
+        <w:t xml:space="preserve">Men enjoy spatial puzzles as well as trial and error, while women enjoy dialogue and verbal puzzles </w:t>
+      </w:r>
+      <w:r>
+        <w:rPr>
+          <w:b/>
+          <w:bCs/>
+          <w:u w:val="none"/>
+          <w:lang w:val="en-GB"/>
+        </w:rPr>
+        <w:t>(The Art of Game Design, A Book of Lenses)</w:t>
+      </w:r>
+    </w:p>
+    <w:p>
+      <w:pPr>
+        <w:numPr>
           <w:ilvl w:val="0"/>
           <w:numId w:val="1"/>
         </w:numPr>
@@ -536,206 +564,245 @@
     <w:p>
       <w:pPr>
         <w:contextualSpacing w:val="0"/>
-      </w:pPr>
-      <w:r>
-        <w:fldChar w:fldCharType="begin"/>
-      </w:r>
-      <w:r>
-        <w:instrText xml:space="preserve"> HYPERLINK "http://www.theesa.com/wp-content/uploads/2018/05/EF2018_FINAL.pdf" \h </w:instrText>
-      </w:r>
-      <w:r>
-        <w:fldChar w:fldCharType="separate"/>
-      </w:r>
-      <w:r>
-        <w:rPr>
-          <w:color w:val="1155CC"/>
-          <w:u w:val="single"/>
-        </w:rPr>
-        <w:t>http://www.theesa.com/wp-content/uploads/2018/05/EF2018_FINAL.pdf</w:t>
-      </w:r>
-      <w:r>
-        <w:rPr>
-          <w:color w:val="1155CC"/>
-          <w:u w:val="single"/>
-        </w:rPr>
-        <w:fldChar w:fldCharType="end"/>
-      </w:r>
-      <w:r>
-        <w:t xml:space="preserve"> </w:t>
-      </w:r>
-    </w:p>
-    <w:p>
-      <w:pPr>
-        <w:contextualSpacing w:val="0"/>
-      </w:pPr>
-      <w:r>
-        <w:fldChar w:fldCharType="begin"/>
-      </w:r>
-      <w:r>
-        <w:instrText xml:space="preserve"> HYPERLINK "https://www.strategyr.com/MarketResearch/Wireless_Gaming_Market_Trends.asp" \h </w:instrText>
-      </w:r>
-      <w:r>
-        <w:fldChar w:fldCharType="separate"/>
-      </w:r>
-      <w:r>
-        <w:rPr>
-          <w:color w:val="1155CC"/>
-          <w:u w:val="single"/>
-        </w:rPr>
-        <w:t>https://www.strategyr.com/MarketResearch/Wireless_Gaming_Market_Trends.asp</w:t>
-      </w:r>
-      <w:r>
-        <w:rPr>
-          <w:color w:val="1155CC"/>
-          <w:u w:val="single"/>
-        </w:rPr>
-        <w:fldChar w:fldCharType="end"/>
-      </w:r>
-      <w:r>
-        <w:t xml:space="preserve"> </w:t>
-      </w:r>
-    </w:p>
-    <w:p>
-      <w:pPr>
-        <w:contextualSpacing w:val="0"/>
-      </w:pPr>
-      <w:r>
-        <w:fldChar w:fldCharType="begin"/>
-      </w:r>
-      <w:r>
-        <w:instrText xml:space="preserve"> HYPERLINK "https://quanticfoundry.com/2016/02/10/gamer-generation/" \h </w:instrText>
-      </w:r>
-      <w:r>
-        <w:fldChar w:fldCharType="separate"/>
-      </w:r>
-      <w:r>
-        <w:rPr>
-          <w:color w:val="1155CC"/>
-          <w:u w:val="single"/>
-        </w:rPr>
-        <w:t>https://quanticfoundry.com/2016/02/10/gamer-generation/</w:t>
-      </w:r>
-      <w:r>
-        <w:rPr>
-          <w:color w:val="1155CC"/>
-          <w:u w:val="single"/>
-        </w:rPr>
-        <w:fldChar w:fldCharType="end"/>
-      </w:r>
-      <w:r>
-        <w:t xml:space="preserve"> </w:t>
-      </w:r>
-    </w:p>
-    <w:p>
-      <w:pPr>
-        <w:contextualSpacing w:val="0"/>
-      </w:pPr>
-      <w:r>
-        <w:fldChar w:fldCharType="begin"/>
-      </w:r>
-      <w:r>
-        <w:instrText xml:space="preserve"> HYPERLINK "https://en.wikipedia.org/wiki/Puzzle_video_game#Action_puzzle" \h </w:instrText>
-      </w:r>
-      <w:r>
-        <w:fldChar w:fldCharType="separate"/>
-      </w:r>
-      <w:r>
-        <w:rPr>
-          <w:color w:val="1155CC"/>
-          <w:u w:val="single"/>
-        </w:rPr>
-        <w:t>https://en.wikipedia.org/wiki/Puzzle_video_game#Action_puzzle</w:t>
-      </w:r>
-      <w:r>
-        <w:rPr>
-          <w:color w:val="1155CC"/>
-          <w:u w:val="single"/>
-        </w:rPr>
-        <w:fldChar w:fldCharType="end"/>
-      </w:r>
-      <w:r>
-        <w:t xml:space="preserve"> </w:t>
-      </w:r>
-    </w:p>
-    <w:p>
-      <w:pPr>
-        <w:contextualSpacing w:val="0"/>
-      </w:pPr>
-      <w:r>
-        <w:fldChar w:fldCharType="begin"/>
-      </w:r>
-      <w:r>
-        <w:instrText xml:space="preserve"> HYPERLINK "http://notsovirtual.eu/android-age-gender-by-game-genre/" \h </w:instrText>
-      </w:r>
-      <w:r>
-        <w:fldChar w:fldCharType="separate"/>
-      </w:r>
-      <w:r>
-        <w:rPr>
-          <w:color w:val="1155CC"/>
-          <w:u w:val="single"/>
-        </w:rPr>
-        <w:t>http://notsovirtual.eu/android-age-gender-by-game-genre/</w:t>
-      </w:r>
-      <w:r>
-        <w:rPr>
-          <w:color w:val="1155CC"/>
-          <w:u w:val="single"/>
-        </w:rPr>
-        <w:fldChar w:fldCharType="end"/>
-      </w:r>
-      <w:r>
-        <w:t xml:space="preserve"> </w:t>
-      </w:r>
-    </w:p>
-    <w:p>
-      <w:pPr>
-        <w:contextualSpacing w:val="0"/>
-      </w:pPr>
-      <w:r>
-        <w:fldChar w:fldCharType="begin"/>
-      </w:r>
-      <w:r>
-        <w:instrText xml:space="preserve"> HYPERLINK "https://www.bigfishgames.com/blog/2017-video-game-trends-and-statistics-whos-playing-what-and-why/" \h </w:instrText>
-      </w:r>
-      <w:r>
-        <w:fldChar w:fldCharType="separate"/>
-      </w:r>
-      <w:r>
-        <w:rPr>
-          <w:color w:val="1155CC"/>
-          <w:u w:val="single"/>
-        </w:rPr>
-        <w:t>https://www.bigfishgames.com/blog/2017-video-game-trends-and-statistics-whos-playing-what-and-why/</w:t>
-      </w:r>
-      <w:r>
-        <w:rPr>
-          <w:color w:val="1155CC"/>
-          <w:u w:val="single"/>
-        </w:rPr>
-        <w:fldChar w:fldCharType="end"/>
-      </w:r>
-      <w:r>
-        <w:t xml:space="preserve"> </w:t>
-      </w:r>
-    </w:p>
-    <w:p>
-      <w:pPr>
-        <w:contextualSpacing w:val="0"/>
-        <w:rPr>
-          <w:u w:val="single"/>
-        </w:rPr>
-      </w:pPr>
-    </w:p>
-    <w:p>
-      <w:pPr>
-        <w:contextualSpacing w:val="0"/>
-        <w:rPr>
-          <w:u w:val="single"/>
+        <w:rPr>
+          <w:u w:val="single"/>
+          <w:lang w:val="en-GB"/>
+        </w:rPr>
+      </w:pPr>
+    </w:p>
+    <w:p>
+      <w:pPr>
+        <w:contextualSpacing w:val="0"/>
+        <w:rPr>
+          <w:u w:val="single"/>
+          <w:lang w:val="en-GB"/>
         </w:rPr>
       </w:pPr>
       <w:bookmarkStart w:id="0" w:name="_GoBack"/>
       <w:bookmarkEnd w:id="0"/>
+      <w:r>
+        <w:rPr>
+          <w:u w:val="single"/>
+          <w:lang w:val="en-GB"/>
+        </w:rPr>
+        <w:t>Sources</w:t>
+      </w:r>
+    </w:p>
+    <w:p>
+      <w:pPr>
+        <w:contextualSpacing w:val="0"/>
+      </w:pPr>
+      <w:r>
+        <w:fldChar w:fldCharType="begin"/>
+      </w:r>
+      <w:r>
+        <w:instrText xml:space="preserve"> HYPERLINK "http://www.theesa.com/wp-content/uploads/2018/05/EF2018_FINAL.pdf" \h </w:instrText>
+      </w:r>
+      <w:r>
+        <w:fldChar w:fldCharType="separate"/>
+      </w:r>
+      <w:r>
+        <w:rPr>
+          <w:color w:val="1155CC"/>
+          <w:u w:val="single"/>
+        </w:rPr>
+        <w:t>http://www.theesa.com/wp-content/uploads/2018/05/EF2018_FINAL.pdf</w:t>
+      </w:r>
+      <w:r>
+        <w:rPr>
+          <w:color w:val="1155CC"/>
+          <w:u w:val="single"/>
+        </w:rPr>
+        <w:fldChar w:fldCharType="end"/>
+      </w:r>
+      <w:r>
+        <w:t xml:space="preserve"> </w:t>
+      </w:r>
+    </w:p>
+    <w:p>
+      <w:pPr>
+        <w:contextualSpacing w:val="0"/>
+      </w:pPr>
+      <w:r>
+        <w:fldChar w:fldCharType="begin"/>
+      </w:r>
+      <w:r>
+        <w:instrText xml:space="preserve"> HYPERLINK "https://www.strategyr.com/MarketResearch/Wireless_Gaming_Market_Trends.asp" \h </w:instrText>
+      </w:r>
+      <w:r>
+        <w:fldChar w:fldCharType="separate"/>
+      </w:r>
+      <w:r>
+        <w:rPr>
+          <w:color w:val="1155CC"/>
+          <w:u w:val="single"/>
+        </w:rPr>
+        <w:t>https://www.strategyr.com/MarketResearch/Wireless_Gaming_Market_Trends.asp</w:t>
+      </w:r>
+      <w:r>
+        <w:rPr>
+          <w:color w:val="1155CC"/>
+          <w:u w:val="single"/>
+        </w:rPr>
+        <w:fldChar w:fldCharType="end"/>
+      </w:r>
+      <w:r>
+        <w:t xml:space="preserve"> </w:t>
+      </w:r>
+    </w:p>
+    <w:p>
+      <w:pPr>
+        <w:contextualSpacing w:val="0"/>
+      </w:pPr>
+      <w:r>
+        <w:fldChar w:fldCharType="begin"/>
+      </w:r>
+      <w:r>
+        <w:instrText xml:space="preserve"> HYPERLINK "https://quanticfoundry.com/2016/02/10/gamer-generation/" \h </w:instrText>
+      </w:r>
+      <w:r>
+        <w:fldChar w:fldCharType="separate"/>
+      </w:r>
+      <w:r>
+        <w:rPr>
+          <w:color w:val="1155CC"/>
+          <w:u w:val="single"/>
+        </w:rPr>
+        <w:t>https://quanticfoundry.com/2016/02/10/gamer-generation/</w:t>
+      </w:r>
+      <w:r>
+        <w:rPr>
+          <w:color w:val="1155CC"/>
+          <w:u w:val="single"/>
+        </w:rPr>
+        <w:fldChar w:fldCharType="end"/>
+      </w:r>
+      <w:r>
+        <w:t xml:space="preserve"> </w:t>
+      </w:r>
+    </w:p>
+    <w:p>
+      <w:pPr>
+        <w:contextualSpacing w:val="0"/>
+      </w:pPr>
+      <w:r>
+        <w:fldChar w:fldCharType="begin"/>
+      </w:r>
+      <w:r>
+        <w:instrText xml:space="preserve"> HYPERLINK "https://en.wikipedia.org/wiki/Puzzle_video_game#Action_puzzle" \h </w:instrText>
+      </w:r>
+      <w:r>
+        <w:fldChar w:fldCharType="separate"/>
+      </w:r>
+      <w:r>
+        <w:rPr>
+          <w:color w:val="1155CC"/>
+          <w:u w:val="single"/>
+        </w:rPr>
+        <w:t>https://en.wikipedia.org/wiki/Puzzle_video_game#Action_puzzle</w:t>
+      </w:r>
+      <w:r>
+        <w:rPr>
+          <w:color w:val="1155CC"/>
+          <w:u w:val="single"/>
+        </w:rPr>
+        <w:fldChar w:fldCharType="end"/>
+      </w:r>
+      <w:r>
+        <w:t xml:space="preserve"> </w:t>
+      </w:r>
+    </w:p>
+    <w:p>
+      <w:pPr>
+        <w:contextualSpacing w:val="0"/>
+      </w:pPr>
+      <w:r>
+        <w:fldChar w:fldCharType="begin"/>
+      </w:r>
+      <w:r>
+        <w:instrText xml:space="preserve"> HYPERLINK "http://notsovirtual.eu/android-age-gender-by-game-genre/" \h </w:instrText>
+      </w:r>
+      <w:r>
+        <w:fldChar w:fldCharType="separate"/>
+      </w:r>
+      <w:r>
+        <w:rPr>
+          <w:color w:val="1155CC"/>
+          <w:u w:val="single"/>
+        </w:rPr>
+        <w:t>http://notsovirtual.eu/android-age-gender-by-game-genre/</w:t>
+      </w:r>
+      <w:r>
+        <w:rPr>
+          <w:color w:val="1155CC"/>
+          <w:u w:val="single"/>
+        </w:rPr>
+        <w:fldChar w:fldCharType="end"/>
+      </w:r>
+      <w:r>
+        <w:t xml:space="preserve"> </w:t>
+      </w:r>
+    </w:p>
+    <w:p>
+      <w:pPr>
+        <w:contextualSpacing w:val="0"/>
+      </w:pPr>
+      <w:r>
+        <w:fldChar w:fldCharType="begin"/>
+      </w:r>
+      <w:r>
+        <w:instrText xml:space="preserve"> HYPERLINK "https://www.bigfishgames.com/blog/2017-video-game-trends-and-statistics-whos-playing-what-and-why/" \h </w:instrText>
+      </w:r>
+      <w:r>
+        <w:fldChar w:fldCharType="separate"/>
+      </w:r>
+      <w:r>
+        <w:rPr>
+          <w:color w:val="1155CC"/>
+          <w:u w:val="single"/>
+        </w:rPr>
+        <w:t>https://www.bigfishgames.com/blog/2017-video-game-trends-and-statistics-whos-playing-what-and-why/</w:t>
+      </w:r>
+      <w:r>
+        <w:rPr>
+          <w:color w:val="1155CC"/>
+          <w:u w:val="single"/>
+        </w:rPr>
+        <w:fldChar w:fldCharType="end"/>
+      </w:r>
+      <w:r>
+        <w:t xml:space="preserve"> </w:t>
+      </w:r>
+    </w:p>
+    <w:p>
+      <w:pPr>
+        <w:contextualSpacing w:val="0"/>
+        <w:rPr>
+          <w:lang w:val="en-GB"/>
+        </w:rPr>
+      </w:pPr>
+      <w:r>
+        <w:rPr>
+          <w:lang w:val="en-GB"/>
+        </w:rPr>
+        <w:t>The Art of Game Design, A Book of Lenses - Second Edition, Jesse Schell</w:t>
+      </w:r>
+    </w:p>
+    <w:p>
+      <w:pPr>
+        <w:contextualSpacing w:val="0"/>
+        <w:rPr>
+          <w:u w:val="single"/>
+        </w:rPr>
+      </w:pPr>
+    </w:p>
+    <w:p>
+      <w:pPr>
+        <w:contextualSpacing w:val="0"/>
+        <w:rPr>
+          <w:u w:val="single"/>
+        </w:rPr>
+      </w:pPr>
     </w:p>
     <w:sectPr>
       <w:pgSz w:w="12240" w:h="15840"/>

</xml_diff>